<commit_message>
Fin des rattrapage du 29.03.2019
</commit_message>
<xml_diff>
--- a/doc/Documentation de projet.docx
+++ b/doc/Documentation de projet.docx
@@ -5930,6 +5930,31 @@
             <w:r>
               <w:t>Sprint review avec Mr.Carrel</w:t>
             </w:r>
+            <w:r>
+              <w:t xml:space="preserve"> </w:t>
+            </w:r>
+          </w:p>
+        </w:tc>
+      </w:tr>
+      <w:tr>
+        <w:tc>
+          <w:tcPr>
+            <w:tcW w:w="1134" w:type="dxa"/>
+          </w:tcPr>
+          <w:p>
+            <w:r>
+              <w:t>29.03.2019</w:t>
+            </w:r>
+          </w:p>
+        </w:tc>
+        <w:tc>
+          <w:tcPr>
+            <w:tcW w:w="7652" w:type="dxa"/>
+          </w:tcPr>
+          <w:p>
+            <w:r>
+              <w:t>Sprint review avec Mr Carrel : Le sprint est validé</w:t>
+            </w:r>
             <w:bookmarkStart w:id="48" w:name="_GoBack"/>
             <w:bookmarkEnd w:id="48"/>
           </w:p>
@@ -6012,7 +6037,7 @@
         <w:rStyle w:val="Numrodepage"/>
         <w:noProof/>
       </w:rPr>
-      <w:t>8</w:t>
+      <w:t>4</w:t>
     </w:r>
     <w:r>
       <w:rPr>
@@ -6023,14 +6048,27 @@
     <w:r>
       <w:tab/>
     </w:r>
-    <w:fldSimple w:instr=" SAVEDATE  \* MERGEFORMAT ">
-      <w:r>
-        <w:rPr>
-          <w:noProof/>
-        </w:rPr>
-        <w:t>21/03/2019 10:27:00</w:t>
-      </w:r>
-    </w:fldSimple>
+    <w:r>
+      <w:fldChar w:fldCharType="begin"/>
+    </w:r>
+    <w:r>
+      <w:instrText xml:space="preserve"> SAVEDATE  \* MERGEFORMAT </w:instrText>
+    </w:r>
+    <w:r>
+      <w:fldChar w:fldCharType="separate"/>
+    </w:r>
+    <w:r>
+      <w:rPr>
+        <w:noProof/>
+      </w:rPr>
+      <w:t>25/03/2019 09:34:00</w:t>
+    </w:r>
+    <w:r>
+      <w:rPr>
+        <w:noProof/>
+      </w:rPr>
+      <w:fldChar w:fldCharType="end"/>
+    </w:r>
     <w:r>
       <w:rPr>
         <w:rStyle w:val="Numrodepage"/>

</xml_diff>